<commit_message>
solution#win lock init problem
</commit_message>
<xml_diff>
--- a/document/平民软件oneproxy-monitor使用手册.docx
+++ b/document/平民软件oneproxy-monitor使用手册.docx
@@ -7802,16 +7802,11 @@
         </w:rPr>
         <w:t>。针对短连接比较多的情况下比较有效。</w:t>
       </w:r>
-      <w:bookmarkStart w:id="34" w:name="_GoBack"/>
-      <w:bookmarkEnd w:id="34"/>
     </w:p>
     <w:p>
       <w:pPr>
         <w:pStyle w:val="ab"/>
         <w:ind w:left="360" w:firstLineChars="0" w:firstLine="0"/>
-        <w:rPr>
-          <w:rFonts w:hint="eastAsia"/>
-        </w:rPr>
       </w:pPr>
       <w:r>
         <w:t>usedatabaseconnecttobalace</w:t>
@@ -8110,7 +8105,6 @@
         </w:pBdr>
         <w:ind w:left="360" w:firstLine="422"/>
         <w:rPr>
-          <w:rFonts w:hint="eastAsia"/>
           <w:b/>
         </w:rPr>
       </w:pPr>
@@ -8125,9 +8119,6 @@
       <w:pPr>
         <w:pStyle w:val="ab"/>
         <w:ind w:left="360" w:firstLineChars="0" w:firstLine="0"/>
-        <w:rPr>
-          <w:rFonts w:hint="eastAsia"/>
-        </w:rPr>
       </w:pPr>
     </w:p>
     <w:p>
@@ -8140,8 +8131,8 @@
       <w:pPr>
         <w:pStyle w:val="30"/>
       </w:pPr>
-      <w:bookmarkStart w:id="35" w:name="_Toc471465770"/>
-      <w:bookmarkStart w:id="36" w:name="_Toc472080521"/>
+      <w:bookmarkStart w:id="34" w:name="_Toc471465770"/>
+      <w:bookmarkStart w:id="35" w:name="_Toc472080521"/>
       <w:r>
         <w:rPr>
           <w:rFonts w:hint="eastAsia"/>
@@ -8154,8 +8145,8 @@
         </w:rPr>
         <w:t>数据库混合搭配</w:t>
       </w:r>
+      <w:bookmarkEnd w:id="34"/>
       <w:bookmarkEnd w:id="35"/>
-      <w:bookmarkEnd w:id="36"/>
     </w:p>
     <w:p>
       <w:r>
@@ -9435,8 +9426,8 @@
       <w:pPr>
         <w:pStyle w:val="30"/>
       </w:pPr>
-      <w:bookmarkStart w:id="37" w:name="_Toc471465771"/>
-      <w:bookmarkStart w:id="38" w:name="_Toc472080522"/>
+      <w:bookmarkStart w:id="36" w:name="_Toc471465771"/>
+      <w:bookmarkStart w:id="37" w:name="_Toc472080522"/>
       <w:r>
         <w:rPr>
           <w:rFonts w:hint="eastAsia"/>
@@ -9449,8 +9440,8 @@
         </w:rPr>
         <w:t>显示交互数据</w:t>
       </w:r>
+      <w:bookmarkEnd w:id="36"/>
       <w:bookmarkEnd w:id="37"/>
-      <w:bookmarkEnd w:id="38"/>
     </w:p>
     <w:p>
       <w:r>
@@ -9560,8 +9551,8 @@
       <w:pPr>
         <w:pStyle w:val="30"/>
       </w:pPr>
-      <w:bookmarkStart w:id="39" w:name="_Toc471465772"/>
-      <w:bookmarkStart w:id="40" w:name="_Toc472080523"/>
+      <w:bookmarkStart w:id="38" w:name="_Toc471465772"/>
+      <w:bookmarkStart w:id="39" w:name="_Toc472080523"/>
       <w:r>
         <w:rPr>
           <w:rFonts w:hint="eastAsia"/>
@@ -9586,115 +9577,115 @@
         </w:rPr>
         <w:t>语句</w:t>
       </w:r>
+      <w:bookmarkEnd w:id="38"/>
       <w:bookmarkEnd w:id="39"/>
+    </w:p>
+    <w:p>
+      <w:r>
+        <w:tab/>
+      </w:r>
+      <w:r>
+        <w:t>有时</w:t>
+      </w:r>
+      <w:r>
+        <w:rPr>
+          <w:rFonts w:hint="eastAsia"/>
+        </w:rPr>
+        <w:t>为了监控客户端的操作情况，需要知道客户端进行了哪些查询。则需要输出进行操作的</w:t>
+      </w:r>
+      <w:r>
+        <w:rPr>
+          <w:rFonts w:hint="eastAsia"/>
+        </w:rPr>
+        <w:t>sql</w:t>
+      </w:r>
+      <w:r>
+        <w:rPr>
+          <w:rFonts w:hint="eastAsia"/>
+        </w:rPr>
+        <w:t>语句。目前只支持</w:t>
+      </w:r>
+      <w:r>
+        <w:rPr>
+          <w:rFonts w:hint="eastAsia"/>
+        </w:rPr>
+        <w:t>sqlserver</w:t>
+      </w:r>
+      <w:r>
+        <w:rPr>
+          <w:rFonts w:hint="eastAsia"/>
+        </w:rPr>
+        <w:t>和</w:t>
+      </w:r>
+      <w:r>
+        <w:rPr>
+          <w:rFonts w:hint="eastAsia"/>
+        </w:rPr>
+        <w:t>p</w:t>
+      </w:r>
+      <w:r>
+        <w:t>ostgresql</w:t>
+      </w:r>
+      <w:r>
+        <w:rPr>
+          <w:rFonts w:hint="eastAsia"/>
+        </w:rPr>
+        <w:t>。</w:t>
+      </w:r>
+      <w:r>
+        <w:t>则可以通过设置</w:t>
+      </w:r>
+      <w:r>
+        <w:rPr>
+          <w:rFonts w:hint="eastAsia"/>
+        </w:rPr>
+        <w:t>config</w:t>
+      </w:r>
+      <w:r>
+        <w:rPr>
+          <w:rFonts w:hint="eastAsia"/>
+        </w:rPr>
+        <w:t>标签下的</w:t>
+      </w:r>
+      <w:r>
+        <w:t>log_sql</w:t>
+      </w:r>
+      <w:r>
+        <w:t>为</w:t>
+      </w:r>
+      <w:r>
+        <w:t>true</w:t>
+      </w:r>
+      <w:r>
+        <w:t>即可</w:t>
+      </w:r>
+      <w:r>
+        <w:rPr>
+          <w:rFonts w:hint="eastAsia"/>
+        </w:rPr>
+        <w:t>。</w:t>
+      </w:r>
+    </w:p>
+    <w:p>
+      <w:pPr>
+        <w:pStyle w:val="30"/>
+      </w:pPr>
+      <w:bookmarkStart w:id="40" w:name="_Toc471465773"/>
+      <w:bookmarkStart w:id="41" w:name="_Toc472080524"/>
+      <w:r>
+        <w:rPr>
+          <w:rFonts w:hint="eastAsia"/>
+        </w:rPr>
+        <w:t xml:space="preserve">2.2.12 </w:t>
+      </w:r>
+      <w:r>
+        <w:rPr>
+          <w:rFonts w:hint="eastAsia"/>
+        </w:rPr>
+        <w:t>在线更新配置</w:t>
+      </w:r>
       <w:bookmarkEnd w:id="40"/>
-    </w:p>
-    <w:p>
-      <w:r>
-        <w:tab/>
-      </w:r>
-      <w:r>
-        <w:t>有时</w:t>
-      </w:r>
-      <w:r>
-        <w:rPr>
-          <w:rFonts w:hint="eastAsia"/>
-        </w:rPr>
-        <w:t>为了监控客户端的操作情况，需要知道客户端进行了哪些查询。则需要输出进行操作的</w:t>
-      </w:r>
-      <w:r>
-        <w:rPr>
-          <w:rFonts w:hint="eastAsia"/>
-        </w:rPr>
-        <w:t>sql</w:t>
-      </w:r>
-      <w:r>
-        <w:rPr>
-          <w:rFonts w:hint="eastAsia"/>
-        </w:rPr>
-        <w:t>语句。目前只支持</w:t>
-      </w:r>
-      <w:r>
-        <w:rPr>
-          <w:rFonts w:hint="eastAsia"/>
-        </w:rPr>
-        <w:t>sqlserver</w:t>
-      </w:r>
-      <w:r>
-        <w:rPr>
-          <w:rFonts w:hint="eastAsia"/>
-        </w:rPr>
-        <w:t>和</w:t>
-      </w:r>
-      <w:r>
-        <w:rPr>
-          <w:rFonts w:hint="eastAsia"/>
-        </w:rPr>
-        <w:t>p</w:t>
-      </w:r>
-      <w:r>
-        <w:t>ostgresql</w:t>
-      </w:r>
-      <w:r>
-        <w:rPr>
-          <w:rFonts w:hint="eastAsia"/>
-        </w:rPr>
-        <w:t>。</w:t>
-      </w:r>
-      <w:r>
-        <w:t>则可以通过设置</w:t>
-      </w:r>
-      <w:r>
-        <w:rPr>
-          <w:rFonts w:hint="eastAsia"/>
-        </w:rPr>
-        <w:t>config</w:t>
-      </w:r>
-      <w:r>
-        <w:rPr>
-          <w:rFonts w:hint="eastAsia"/>
-        </w:rPr>
-        <w:t>标签下的</w:t>
-      </w:r>
-      <w:r>
-        <w:t>log_sql</w:t>
-      </w:r>
-      <w:r>
-        <w:t>为</w:t>
-      </w:r>
-      <w:r>
-        <w:t>true</w:t>
-      </w:r>
-      <w:r>
-        <w:t>即可</w:t>
-      </w:r>
-      <w:r>
-        <w:rPr>
-          <w:rFonts w:hint="eastAsia"/>
-        </w:rPr>
-        <w:t>。</w:t>
-      </w:r>
-    </w:p>
-    <w:p>
-      <w:pPr>
-        <w:pStyle w:val="30"/>
-      </w:pPr>
-      <w:bookmarkStart w:id="41" w:name="_Toc471465773"/>
-      <w:bookmarkStart w:id="42" w:name="_Toc472080524"/>
-      <w:r>
-        <w:rPr>
-          <w:rFonts w:hint="eastAsia"/>
-        </w:rPr>
-        <w:t xml:space="preserve">2.2.12 </w:t>
-      </w:r>
-      <w:r>
-        <w:rPr>
-          <w:rFonts w:hint="eastAsia"/>
-        </w:rPr>
-        <w:t>在线更新配置</w:t>
-      </w:r>
       <w:bookmarkEnd w:id="41"/>
-      <w:bookmarkEnd w:id="42"/>
     </w:p>
     <w:p>
       <w:r>
@@ -10198,8 +10189,8 @@
       <w:pPr>
         <w:pStyle w:val="30"/>
       </w:pPr>
-      <w:bookmarkStart w:id="43" w:name="_Toc471465774"/>
-      <w:bookmarkStart w:id="44" w:name="_Toc472080525"/>
+      <w:bookmarkStart w:id="42" w:name="_Toc471465774"/>
+      <w:bookmarkStart w:id="43" w:name="_Toc472080525"/>
       <w:r>
         <w:t xml:space="preserve">2.2.13 </w:t>
       </w:r>
@@ -10215,8 +10206,8 @@
         </w:rPr>
         <w:t>功能</w:t>
       </w:r>
+      <w:bookmarkEnd w:id="42"/>
       <w:bookmarkEnd w:id="43"/>
-      <w:bookmarkEnd w:id="44"/>
     </w:p>
     <w:p>
       <w:r>
@@ -10596,8 +10587,8 @@
       <w:pPr>
         <w:pStyle w:val="30"/>
       </w:pPr>
-      <w:bookmarkStart w:id="45" w:name="_Toc471465775"/>
-      <w:bookmarkStart w:id="46" w:name="_Toc472080526"/>
+      <w:bookmarkStart w:id="44" w:name="_Toc471465775"/>
+      <w:bookmarkStart w:id="45" w:name="_Toc472080526"/>
       <w:r>
         <w:rPr>
           <w:rFonts w:hint="eastAsia"/>
@@ -10622,8 +10613,8 @@
         </w:rPr>
         <w:t>功能</w:t>
       </w:r>
+      <w:bookmarkEnd w:id="44"/>
       <w:bookmarkEnd w:id="45"/>
-      <w:bookmarkEnd w:id="46"/>
     </w:p>
     <w:p>
       <w:r>
@@ -11128,7 +11119,7 @@
       <w:pPr>
         <w:pStyle w:val="30"/>
       </w:pPr>
-      <w:bookmarkStart w:id="47" w:name="_Toc472080527"/>
+      <w:bookmarkStart w:id="46" w:name="_Toc472080527"/>
       <w:r>
         <w:rPr>
           <w:rFonts w:hint="eastAsia"/>
@@ -11141,7 +11132,7 @@
         </w:rPr>
         <w:t>审计功能</w:t>
       </w:r>
-      <w:bookmarkEnd w:id="47"/>
+      <w:bookmarkEnd w:id="46"/>
     </w:p>
     <w:p>
       <w:r>
@@ -11474,8 +11465,8 @@
       <w:pPr>
         <w:pStyle w:val="12"/>
       </w:pPr>
-      <w:bookmarkStart w:id="48" w:name="_Toc471465776"/>
-      <w:bookmarkStart w:id="49" w:name="_Toc472080528"/>
+      <w:bookmarkStart w:id="47" w:name="_Toc471465776"/>
+      <w:bookmarkStart w:id="48" w:name="_Toc472080528"/>
       <w:r>
         <w:rPr>
           <w:rFonts w:hint="eastAsia"/>
@@ -11488,8 +11479,8 @@
         </w:rPr>
         <w:t>安装</w:t>
       </w:r>
+      <w:bookmarkEnd w:id="47"/>
       <w:bookmarkEnd w:id="48"/>
-      <w:bookmarkEnd w:id="49"/>
     </w:p>
     <w:p>
       <w:r>
@@ -11585,6 +11576,50 @@
         <w:rPr>
           <w:rFonts w:hint="eastAsia"/>
         </w:rPr>
+        <w:t>（</w:t>
+      </w:r>
+      <w:r>
+        <w:rPr>
+          <w:rFonts w:hint="eastAsia"/>
+        </w:rPr>
+        <w:t>Windows</w:t>
+      </w:r>
+      <w:r>
+        <w:rPr>
+          <w:rFonts w:hint="eastAsia"/>
+        </w:rPr>
+        <w:t>下双击可执行程序，</w:t>
+      </w:r>
+      <w:r>
+        <w:rPr>
+          <w:rFonts w:hint="eastAsia"/>
+        </w:rPr>
+        <w:t>Linux</w:t>
+      </w:r>
+      <w:r>
+        <w:rPr>
+          <w:rFonts w:hint="eastAsia"/>
+        </w:rPr>
+        <w:t>下使用命令</w:t>
+      </w:r>
+      <w:r>
+        <w:rPr>
+          <w:rFonts w:hint="eastAsia"/>
+        </w:rPr>
+        <w:t>行</w:t>
+      </w:r>
+      <w:bookmarkStart w:id="49" w:name="_GoBack"/>
+      <w:bookmarkEnd w:id="49"/>
+      <w:r>
+        <w:rPr>
+          <w:rFonts w:hint="eastAsia"/>
+        </w:rPr>
+        <w:t>执行）</w:t>
+      </w:r>
+      <w:r>
+        <w:rPr>
+          <w:rFonts w:hint="eastAsia"/>
+        </w:rPr>
         <w:t>。</w:t>
       </w:r>
       <w:r>
@@ -11763,6 +11798,7 @@
     </w:p>
     <w:p>
       <w:r>
+        <w:lastRenderedPageBreak/>
         <w:t>第一部分</w:t>
       </w:r>
       <w:r>
@@ -11816,7 +11852,6 @@
         <w:rPr>
           <w:rFonts w:hint="eastAsia"/>
         </w:rPr>
-        <w:lastRenderedPageBreak/>
         <w:t>第二部分：</w:t>
       </w:r>
       <w:r>
@@ -17120,7 +17155,7 @@
                     <w:noProof/>
                     <w:lang w:val="zh-CN"/>
                   </w:rPr>
-                  <w:t>二十五</w:t>
+                  <w:t>二十八</w:t>
                 </w:r>
                 <w:r>
                   <w:rPr>
@@ -21099,7 +21134,7 @@
 </file>
 
 <file path=customXml/itemProps1.xml><?xml version="1.0" encoding="utf-8"?>
-<ds:datastoreItem xmlns:ds="http://schemas.openxmlformats.org/officeDocument/2006/customXml" ds:itemID="{614D79C4-7D7D-41DA-A4FE-9ACD93D05BA8}">
+<ds:datastoreItem xmlns:ds="http://schemas.openxmlformats.org/officeDocument/2006/customXml" ds:itemID="{473FCCC9-6239-472B-AEBC-257C1BF7938C}">
   <ds:schemaRefs>
     <ds:schemaRef ds:uri="http://schemas.openxmlformats.org/officeDocument/2006/bibliography"/>
   </ds:schemaRefs>

</xml_diff>